<commit_message>
adapted projekt proposal, added link to useful_links
</commit_message>
<xml_diff>
--- a/EatBalanced.docx
+++ b/EatBalanced.docx
@@ -299,19 +299,6 @@
     </w:p>
     <w:p>
       <w:pPr>
-        <w:pStyle w:val="Listenabsatz"/>
-        <w:numPr>
-          <w:ilvl w:val="0"/>
-          <w:numId w:val="3"/>
-        </w:numPr>
-      </w:pPr>
-      <w:r>
-        <w:t>Hinzufügen von weiteren Einträgen auf der Einkaufsliste</w:t>
-      </w:r>
-    </w:p>
-    <w:p/>
-    <w:p>
-      <w:pPr>
         <w:pStyle w:val="berschrift1"/>
       </w:pPr>
       <w:r>
@@ -382,8 +369,6 @@
       <w:pPr>
         <w:pStyle w:val="berschrift2"/>
       </w:pPr>
-      <w:bookmarkStart w:id="0" w:name="_GoBack"/>
-      <w:bookmarkEnd w:id="0"/>
       <w:r>
         <w:t>User</w:t>
       </w:r>
@@ -421,6 +406,7 @@
       </w:r>
     </w:p>
     <w:p/>
+    <w:p/>
     <w:p>
       <w:pPr>
         <w:pStyle w:val="berschrift1"/>
@@ -433,79 +419,136 @@
     <w:tbl>
       <w:tblPr>
         <w:tblStyle w:val="Tabellenraster"/>
-        <w:tblW w:w="8735" w:type="dxa"/>
+        <w:tblW w:w="7933" w:type="dxa"/>
         <w:tblLook w:val="04A0" w:firstRow="1" w:lastRow="0" w:firstColumn="1" w:lastColumn="0" w:noHBand="0" w:noVBand="1"/>
       </w:tblPr>
       <w:tblGrid>
-        <w:gridCol w:w="4656"/>
-        <w:gridCol w:w="732"/>
-        <w:gridCol w:w="732"/>
-        <w:gridCol w:w="797"/>
-        <w:gridCol w:w="909"/>
-        <w:gridCol w:w="909"/>
+        <w:gridCol w:w="2263"/>
+        <w:gridCol w:w="1134"/>
+        <w:gridCol w:w="1134"/>
+        <w:gridCol w:w="1134"/>
+        <w:gridCol w:w="1134"/>
+        <w:gridCol w:w="1134"/>
       </w:tblGrid>
       <w:tr>
         <w:tc>
           <w:tcPr>
-            <w:tcW w:w="4656" w:type="dxa"/>
+            <w:tcW w:w="2263" w:type="dxa"/>
           </w:tcPr>
           <w:p/>
         </w:tc>
         <w:tc>
           <w:tcPr>
-            <w:tcW w:w="732" w:type="dxa"/>
-          </w:tcPr>
-          <w:p>
+            <w:tcW w:w="1134" w:type="dxa"/>
+          </w:tcPr>
+          <w:p>
+            <w:pPr>
+              <w:jc w:val="center"/>
+            </w:pPr>
             <w:r>
               <w:t>KW 7</w:t>
             </w:r>
           </w:p>
-        </w:tc>
-        <w:tc>
-          <w:tcPr>
-            <w:tcW w:w="732" w:type="dxa"/>
-          </w:tcPr>
-          <w:p>
+          <w:p>
+            <w:pPr>
+              <w:jc w:val="center"/>
+            </w:pPr>
+            <w:r>
+              <w:t>(bis 18.3.)</w:t>
+            </w:r>
+          </w:p>
+        </w:tc>
+        <w:tc>
+          <w:tcPr>
+            <w:tcW w:w="1134" w:type="dxa"/>
+          </w:tcPr>
+          <w:p>
+            <w:pPr>
+              <w:jc w:val="center"/>
+            </w:pPr>
             <w:r>
               <w:t>KW 8</w:t>
             </w:r>
           </w:p>
-        </w:tc>
-        <w:tc>
-          <w:tcPr>
-            <w:tcW w:w="797" w:type="dxa"/>
-          </w:tcPr>
-          <w:p>
+          <w:p>
+            <w:pPr>
+              <w:jc w:val="center"/>
+            </w:pPr>
+            <w:r>
+              <w:t>(bis 25.2.)</w:t>
+            </w:r>
+          </w:p>
+        </w:tc>
+        <w:tc>
+          <w:tcPr>
+            <w:tcW w:w="1134" w:type="dxa"/>
+          </w:tcPr>
+          <w:p>
+            <w:pPr>
+              <w:jc w:val="center"/>
+            </w:pPr>
             <w:r>
               <w:t>KW 9</w:t>
             </w:r>
           </w:p>
-        </w:tc>
-        <w:tc>
-          <w:tcPr>
-            <w:tcW w:w="909" w:type="dxa"/>
-          </w:tcPr>
-          <w:p>
+          <w:p>
+            <w:pPr>
+              <w:jc w:val="center"/>
+            </w:pPr>
+            <w:r>
+              <w:t>(bis 4.3.)</w:t>
+            </w:r>
+          </w:p>
+        </w:tc>
+        <w:tc>
+          <w:tcPr>
+            <w:tcW w:w="1134" w:type="dxa"/>
+          </w:tcPr>
+          <w:p>
+            <w:pPr>
+              <w:jc w:val="center"/>
+            </w:pPr>
             <w:r>
               <w:t>KW 10</w:t>
             </w:r>
           </w:p>
-        </w:tc>
-        <w:tc>
-          <w:tcPr>
-            <w:tcW w:w="909" w:type="dxa"/>
-          </w:tcPr>
-          <w:p>
+          <w:p>
+            <w:pPr>
+              <w:jc w:val="center"/>
+            </w:pPr>
+            <w:r>
+              <w:t>(bis 11.3.)</w:t>
+            </w:r>
+          </w:p>
+        </w:tc>
+        <w:tc>
+          <w:tcPr>
+            <w:tcW w:w="1134" w:type="dxa"/>
+          </w:tcPr>
+          <w:p>
+            <w:pPr>
+              <w:jc w:val="center"/>
+            </w:pPr>
             <w:r>
               <w:t>KW 11</w:t>
             </w:r>
           </w:p>
+          <w:p>
+            <w:pPr>
+              <w:jc w:val="center"/>
+            </w:pPr>
+            <w:bookmarkStart w:id="0" w:name="_GoBack"/>
+            <w:bookmarkEnd w:id="0"/>
+            <w:r>
+              <w:t>(bis 16.3.)</w:t>
+            </w:r>
+          </w:p>
         </w:tc>
       </w:tr>
       <w:tr>
         <w:tc>
           <w:tcPr>
-            <w:tcW w:w="4656" w:type="dxa"/>
+            <w:tcW w:w="2263" w:type="dxa"/>
           </w:tcPr>
           <w:p>
             <w:r>
@@ -518,7 +561,7 @@
         </w:tc>
         <w:tc>
           <w:tcPr>
-            <w:tcW w:w="732" w:type="dxa"/>
+            <w:tcW w:w="1134" w:type="dxa"/>
           </w:tcPr>
           <w:p>
             <w:pPr>
@@ -531,37 +574,37 @@
         </w:tc>
         <w:tc>
           <w:tcPr>
-            <w:tcW w:w="732" w:type="dxa"/>
-          </w:tcPr>
-          <w:p>
-            <w:pPr>
-              <w:jc w:val="center"/>
-            </w:pPr>
-          </w:p>
-        </w:tc>
-        <w:tc>
-          <w:tcPr>
-            <w:tcW w:w="797" w:type="dxa"/>
-          </w:tcPr>
-          <w:p>
-            <w:pPr>
-              <w:jc w:val="center"/>
-            </w:pPr>
-          </w:p>
-        </w:tc>
-        <w:tc>
-          <w:tcPr>
-            <w:tcW w:w="909" w:type="dxa"/>
-          </w:tcPr>
-          <w:p>
-            <w:pPr>
-              <w:jc w:val="center"/>
-            </w:pPr>
-          </w:p>
-        </w:tc>
-        <w:tc>
-          <w:tcPr>
-            <w:tcW w:w="909" w:type="dxa"/>
+            <w:tcW w:w="1134" w:type="dxa"/>
+          </w:tcPr>
+          <w:p>
+            <w:pPr>
+              <w:jc w:val="center"/>
+            </w:pPr>
+          </w:p>
+        </w:tc>
+        <w:tc>
+          <w:tcPr>
+            <w:tcW w:w="1134" w:type="dxa"/>
+          </w:tcPr>
+          <w:p>
+            <w:pPr>
+              <w:jc w:val="center"/>
+            </w:pPr>
+          </w:p>
+        </w:tc>
+        <w:tc>
+          <w:tcPr>
+            <w:tcW w:w="1134" w:type="dxa"/>
+          </w:tcPr>
+          <w:p>
+            <w:pPr>
+              <w:jc w:val="center"/>
+            </w:pPr>
+          </w:p>
+        </w:tc>
+        <w:tc>
+          <w:tcPr>
+            <w:tcW w:w="1134" w:type="dxa"/>
           </w:tcPr>
           <w:p>
             <w:pPr>
@@ -573,7 +616,7 @@
       <w:tr>
         <w:tc>
           <w:tcPr>
-            <w:tcW w:w="4656" w:type="dxa"/>
+            <w:tcW w:w="2263" w:type="dxa"/>
           </w:tcPr>
           <w:p>
             <w:r>
@@ -583,17 +626,17 @@
         </w:tc>
         <w:tc>
           <w:tcPr>
-            <w:tcW w:w="732" w:type="dxa"/>
-          </w:tcPr>
-          <w:p>
-            <w:pPr>
-              <w:jc w:val="center"/>
-            </w:pPr>
-          </w:p>
-        </w:tc>
-        <w:tc>
-          <w:tcPr>
-            <w:tcW w:w="732" w:type="dxa"/>
+            <w:tcW w:w="1134" w:type="dxa"/>
+          </w:tcPr>
+          <w:p>
+            <w:pPr>
+              <w:jc w:val="center"/>
+            </w:pPr>
+          </w:p>
+        </w:tc>
+        <w:tc>
+          <w:tcPr>
+            <w:tcW w:w="1134" w:type="dxa"/>
           </w:tcPr>
           <w:p>
             <w:pPr>
@@ -606,27 +649,27 @@
         </w:tc>
         <w:tc>
           <w:tcPr>
-            <w:tcW w:w="797" w:type="dxa"/>
-          </w:tcPr>
-          <w:p>
-            <w:pPr>
-              <w:jc w:val="center"/>
-            </w:pPr>
-          </w:p>
-        </w:tc>
-        <w:tc>
-          <w:tcPr>
-            <w:tcW w:w="909" w:type="dxa"/>
-          </w:tcPr>
-          <w:p>
-            <w:pPr>
-              <w:jc w:val="center"/>
-            </w:pPr>
-          </w:p>
-        </w:tc>
-        <w:tc>
-          <w:tcPr>
-            <w:tcW w:w="909" w:type="dxa"/>
+            <w:tcW w:w="1134" w:type="dxa"/>
+          </w:tcPr>
+          <w:p>
+            <w:pPr>
+              <w:jc w:val="center"/>
+            </w:pPr>
+          </w:p>
+        </w:tc>
+        <w:tc>
+          <w:tcPr>
+            <w:tcW w:w="1134" w:type="dxa"/>
+          </w:tcPr>
+          <w:p>
+            <w:pPr>
+              <w:jc w:val="center"/>
+            </w:pPr>
+          </w:p>
+        </w:tc>
+        <w:tc>
+          <w:tcPr>
+            <w:tcW w:w="1134" w:type="dxa"/>
           </w:tcPr>
           <w:p>
             <w:pPr>
@@ -638,7 +681,7 @@
       <w:tr>
         <w:tc>
           <w:tcPr>
-            <w:tcW w:w="4656" w:type="dxa"/>
+            <w:tcW w:w="2263" w:type="dxa"/>
           </w:tcPr>
           <w:p>
             <w:r>
@@ -648,27 +691,27 @@
         </w:tc>
         <w:tc>
           <w:tcPr>
-            <w:tcW w:w="732" w:type="dxa"/>
-          </w:tcPr>
-          <w:p>
-            <w:pPr>
-              <w:jc w:val="center"/>
-            </w:pPr>
-          </w:p>
-        </w:tc>
-        <w:tc>
-          <w:tcPr>
-            <w:tcW w:w="732" w:type="dxa"/>
-          </w:tcPr>
-          <w:p>
-            <w:pPr>
-              <w:jc w:val="center"/>
-            </w:pPr>
-          </w:p>
-        </w:tc>
-        <w:tc>
-          <w:tcPr>
-            <w:tcW w:w="797" w:type="dxa"/>
+            <w:tcW w:w="1134" w:type="dxa"/>
+          </w:tcPr>
+          <w:p>
+            <w:pPr>
+              <w:jc w:val="center"/>
+            </w:pPr>
+          </w:p>
+        </w:tc>
+        <w:tc>
+          <w:tcPr>
+            <w:tcW w:w="1134" w:type="dxa"/>
+          </w:tcPr>
+          <w:p>
+            <w:pPr>
+              <w:jc w:val="center"/>
+            </w:pPr>
+          </w:p>
+        </w:tc>
+        <w:tc>
+          <w:tcPr>
+            <w:tcW w:w="1134" w:type="dxa"/>
           </w:tcPr>
           <w:p>
             <w:pPr>
@@ -681,17 +724,17 @@
         </w:tc>
         <w:tc>
           <w:tcPr>
-            <w:tcW w:w="909" w:type="dxa"/>
-          </w:tcPr>
-          <w:p>
-            <w:pPr>
-              <w:jc w:val="center"/>
-            </w:pPr>
-          </w:p>
-        </w:tc>
-        <w:tc>
-          <w:tcPr>
-            <w:tcW w:w="909" w:type="dxa"/>
+            <w:tcW w:w="1134" w:type="dxa"/>
+          </w:tcPr>
+          <w:p>
+            <w:pPr>
+              <w:jc w:val="center"/>
+            </w:pPr>
+          </w:p>
+        </w:tc>
+        <w:tc>
+          <w:tcPr>
+            <w:tcW w:w="1134" w:type="dxa"/>
           </w:tcPr>
           <w:p>
             <w:pPr>
@@ -703,7 +746,7 @@
       <w:tr>
         <w:tc>
           <w:tcPr>
-            <w:tcW w:w="4656" w:type="dxa"/>
+            <w:tcW w:w="2263" w:type="dxa"/>
           </w:tcPr>
           <w:p>
             <w:r>
@@ -713,37 +756,37 @@
         </w:tc>
         <w:tc>
           <w:tcPr>
-            <w:tcW w:w="732" w:type="dxa"/>
-          </w:tcPr>
-          <w:p>
-            <w:pPr>
-              <w:jc w:val="center"/>
-            </w:pPr>
-          </w:p>
-        </w:tc>
-        <w:tc>
-          <w:tcPr>
-            <w:tcW w:w="732" w:type="dxa"/>
-          </w:tcPr>
-          <w:p>
-            <w:pPr>
-              <w:jc w:val="center"/>
-            </w:pPr>
-          </w:p>
-        </w:tc>
-        <w:tc>
-          <w:tcPr>
-            <w:tcW w:w="797" w:type="dxa"/>
-          </w:tcPr>
-          <w:p>
-            <w:pPr>
-              <w:jc w:val="center"/>
-            </w:pPr>
-          </w:p>
-        </w:tc>
-        <w:tc>
-          <w:tcPr>
-            <w:tcW w:w="909" w:type="dxa"/>
+            <w:tcW w:w="1134" w:type="dxa"/>
+          </w:tcPr>
+          <w:p>
+            <w:pPr>
+              <w:jc w:val="center"/>
+            </w:pPr>
+          </w:p>
+        </w:tc>
+        <w:tc>
+          <w:tcPr>
+            <w:tcW w:w="1134" w:type="dxa"/>
+          </w:tcPr>
+          <w:p>
+            <w:pPr>
+              <w:jc w:val="center"/>
+            </w:pPr>
+          </w:p>
+        </w:tc>
+        <w:tc>
+          <w:tcPr>
+            <w:tcW w:w="1134" w:type="dxa"/>
+          </w:tcPr>
+          <w:p>
+            <w:pPr>
+              <w:jc w:val="center"/>
+            </w:pPr>
+          </w:p>
+        </w:tc>
+        <w:tc>
+          <w:tcPr>
+            <w:tcW w:w="1134" w:type="dxa"/>
           </w:tcPr>
           <w:p>
             <w:pPr>
@@ -756,7 +799,7 @@
         </w:tc>
         <w:tc>
           <w:tcPr>
-            <w:tcW w:w="909" w:type="dxa"/>
+            <w:tcW w:w="1134" w:type="dxa"/>
           </w:tcPr>
           <w:p>
             <w:pPr>
@@ -768,7 +811,7 @@
       <w:tr>
         <w:tc>
           <w:tcPr>
-            <w:tcW w:w="4656" w:type="dxa"/>
+            <w:tcW w:w="2263" w:type="dxa"/>
           </w:tcPr>
           <w:p>
             <w:proofErr w:type="spellStart"/>
@@ -780,47 +823,47 @@
         </w:tc>
         <w:tc>
           <w:tcPr>
-            <w:tcW w:w="732" w:type="dxa"/>
-          </w:tcPr>
-          <w:p>
-            <w:pPr>
-              <w:jc w:val="center"/>
-            </w:pPr>
-          </w:p>
-        </w:tc>
-        <w:tc>
-          <w:tcPr>
-            <w:tcW w:w="732" w:type="dxa"/>
-          </w:tcPr>
-          <w:p>
-            <w:pPr>
-              <w:jc w:val="center"/>
-            </w:pPr>
-          </w:p>
-        </w:tc>
-        <w:tc>
-          <w:tcPr>
-            <w:tcW w:w="797" w:type="dxa"/>
-          </w:tcPr>
-          <w:p>
-            <w:pPr>
-              <w:jc w:val="center"/>
-            </w:pPr>
-          </w:p>
-        </w:tc>
-        <w:tc>
-          <w:tcPr>
-            <w:tcW w:w="909" w:type="dxa"/>
-          </w:tcPr>
-          <w:p>
-            <w:pPr>
-              <w:jc w:val="center"/>
-            </w:pPr>
-          </w:p>
-        </w:tc>
-        <w:tc>
-          <w:tcPr>
-            <w:tcW w:w="909" w:type="dxa"/>
+            <w:tcW w:w="1134" w:type="dxa"/>
+          </w:tcPr>
+          <w:p>
+            <w:pPr>
+              <w:jc w:val="center"/>
+            </w:pPr>
+          </w:p>
+        </w:tc>
+        <w:tc>
+          <w:tcPr>
+            <w:tcW w:w="1134" w:type="dxa"/>
+          </w:tcPr>
+          <w:p>
+            <w:pPr>
+              <w:jc w:val="center"/>
+            </w:pPr>
+          </w:p>
+        </w:tc>
+        <w:tc>
+          <w:tcPr>
+            <w:tcW w:w="1134" w:type="dxa"/>
+          </w:tcPr>
+          <w:p>
+            <w:pPr>
+              <w:jc w:val="center"/>
+            </w:pPr>
+          </w:p>
+        </w:tc>
+        <w:tc>
+          <w:tcPr>
+            <w:tcW w:w="1134" w:type="dxa"/>
+          </w:tcPr>
+          <w:p>
+            <w:pPr>
+              <w:jc w:val="center"/>
+            </w:pPr>
+          </w:p>
+        </w:tc>
+        <w:tc>
+          <w:tcPr>
+            <w:tcW w:w="1134" w:type="dxa"/>
           </w:tcPr>
           <w:p>
             <w:pPr>

</xml_diff>